<commit_message>
update failure probability formula
</commit_message>
<xml_diff>
--- a/WpfSaimmodThree/WpfSaimmodThree/Docs/report.docx
+++ b/WpfSaimmodThree/WpfSaimmodThree/Docs/report.docx
@@ -130,15 +130,7 @@
           <w:sz w:val="28"/>
           <w:szCs w:val="28"/>
         </w:rPr>
-        <w:t xml:space="preserve">Дисциплина: </w:t>
-      </w:r>
-      <w:r>
-        <w:rPr>
-          <w:rFonts w:ascii="Times New Roman" w:hAnsi="Times New Roman"/>
-          <w:sz w:val="28"/>
-          <w:szCs w:val="28"/>
-        </w:rPr>
-        <w:t>Системный анализ и машинное моделирование</w:t>
+        <w:t>Дисциплина: Системный анализ и машинное моделирование</w:t>
       </w:r>
     </w:p>
     <w:p>
@@ -1714,25 +1706,7 @@
           <w:szCs w:val="24"/>
           <w:lang w:eastAsia="ru-RU"/>
         </w:rPr>
-        <w:t xml:space="preserve">В </w:t>
-      </w:r>
-      <w:r>
-        <w:rPr>
-          <w:rFonts w:ascii="Times New Roman" w:eastAsia="Times New Roman" w:hAnsi="Times New Roman" w:cs="Times New Roman"/>
-          <w:sz w:val="28"/>
-          <w:szCs w:val="24"/>
-          <w:lang w:eastAsia="ru-RU"/>
-        </w:rPr>
-        <w:t>соответствии</w:t>
-      </w:r>
-      <w:r>
-        <w:rPr>
-          <w:rFonts w:ascii="Times New Roman" w:eastAsia="Times New Roman" w:hAnsi="Times New Roman" w:cs="Times New Roman"/>
-          <w:sz w:val="28"/>
-          <w:szCs w:val="24"/>
-          <w:lang w:eastAsia="ru-RU"/>
-        </w:rPr>
-        <w:t xml:space="preserve"> с заданным вариантом построить граф состояний P-схемы</w:t>
+        <w:t>В соответствии с заданным вариантом построить граф состояний P-схемы</w:t>
       </w:r>
       <w:r>
         <w:rPr>
@@ -2199,7 +2173,7 @@
             <v:path o:extrusionok="f" gradientshapeok="t" o:connecttype="rect"/>
             <o:lock v:ext="edit" aspectratio="t"/>
           </v:shapetype>
-          <v:shape id="_x0000_i1027" type="#_x0000_t75" style="width:551.4pt;height:348pt">
+          <v:shape id="_x0000_i1025" type="#_x0000_t75" style="width:551.4pt;height:348pt">
             <v:imagedata r:id="rId7" o:title="а3еп34ап"/>
           </v:shape>
         </w:pict>
@@ -2239,16 +2213,7 @@
           <w:szCs w:val="24"/>
           <w:lang w:eastAsia="ru-RU"/>
         </w:rPr>
-        <w:t>сле</w:t>
-      </w:r>
-      <w:r>
-        <w:rPr>
-          <w:rFonts w:ascii="Times New Roman" w:eastAsia="Times New Roman" w:hAnsi="Times New Roman" w:cs="Times New Roman"/>
-          <w:sz w:val="28"/>
-          <w:szCs w:val="24"/>
-          <w:lang w:eastAsia="ru-RU"/>
-        </w:rPr>
-        <w:t xml:space="preserve">дующие </w:t>
+        <w:t xml:space="preserve">следующие </w:t>
       </w:r>
       <w:r>
         <w:rPr>
@@ -3918,16 +3883,7 @@
           <w:szCs w:val="28"/>
           <w:lang w:val="en-US" w:eastAsia="ru-RU"/>
         </w:rPr>
-        <w:t>P2000</w:t>
-      </w:r>
-      <w:r>
-        <w:rPr>
-          <w:rFonts w:ascii="Times New Roman" w:eastAsia="Times New Roman" w:hAnsi="Times New Roman" w:cs="Times New Roman"/>
-          <w:sz w:val="28"/>
-          <w:szCs w:val="28"/>
-          <w:lang w:val="en-US" w:eastAsia="ru-RU"/>
-        </w:rPr>
-        <w:t>=0</w:t>
+        <w:t>P2000=0</w:t>
       </w:r>
     </w:p>
     <w:p>
@@ -3953,16 +3909,7 @@
           <w:szCs w:val="28"/>
           <w:lang w:val="en-US" w:eastAsia="ru-RU"/>
         </w:rPr>
-        <w:t>P1000</w:t>
-      </w:r>
-      <w:r>
-        <w:rPr>
-          <w:rFonts w:ascii="Times New Roman" w:eastAsia="Times New Roman" w:hAnsi="Times New Roman" w:cs="Times New Roman"/>
-          <w:sz w:val="28"/>
-          <w:szCs w:val="28"/>
-          <w:lang w:val="en-US" w:eastAsia="ru-RU"/>
-        </w:rPr>
-        <w:t>=0</w:t>
+        <w:t>P1000=0</w:t>
       </w:r>
     </w:p>
     <w:p>
@@ -3979,18 +3926,9 @@
           <w:rFonts w:ascii="Times New Roman" w:eastAsia="Times New Roman" w:hAnsi="Times New Roman" w:cs="Times New Roman"/>
           <w:sz w:val="28"/>
           <w:szCs w:val="20"/>
-          <w:lang w:eastAsia="ru-RU"/>
-        </w:rPr>
-      </w:pPr>
-      <w:r>
-        <w:rPr>
-          <w:rFonts w:ascii="Times New Roman" w:eastAsia="Times New Roman" w:hAnsi="Times New Roman" w:cs="Times New Roman"/>
-          <w:sz w:val="28"/>
-          <w:szCs w:val="28"/>
           <w:lang w:val="en-US" w:eastAsia="ru-RU"/>
         </w:rPr>
-        <w:t>P2010</w:t>
-      </w:r>
+      </w:pPr>
       <w:r>
         <w:rPr>
           <w:rFonts w:ascii="Times New Roman" w:eastAsia="Times New Roman" w:hAnsi="Times New Roman" w:cs="Times New Roman"/>
@@ -3998,7 +3936,7 @@
           <w:szCs w:val="28"/>
           <w:lang w:val="en-US" w:eastAsia="ru-RU"/>
         </w:rPr>
-        <w:t>=</w:t>
+        <w:t>P2010=</w:t>
       </w:r>
       <w:r>
         <w:rPr>
@@ -4014,7 +3952,7 @@
           <w:rFonts w:ascii="Times New Roman" w:eastAsia="Times New Roman" w:hAnsi="Times New Roman" w:cs="Times New Roman"/>
           <w:sz w:val="28"/>
           <w:szCs w:val="20"/>
-          <w:lang w:eastAsia="ru-RU"/>
+          <w:lang w:val="en-US" w:eastAsia="ru-RU"/>
         </w:rPr>
         <w:t>6</w:t>
       </w:r>
@@ -4043,16 +3981,7 @@
           <w:szCs w:val="28"/>
           <w:lang w:val="en-US" w:eastAsia="ru-RU"/>
         </w:rPr>
-        <w:t>P1010</w:t>
-      </w:r>
-      <w:r>
-        <w:rPr>
-          <w:rFonts w:ascii="Times New Roman" w:eastAsia="Times New Roman" w:hAnsi="Times New Roman" w:cs="Times New Roman"/>
-          <w:sz w:val="28"/>
-          <w:szCs w:val="28"/>
-          <w:lang w:val="en-US" w:eastAsia="ru-RU"/>
-        </w:rPr>
-        <w:t>=</w:t>
+        <w:t>P1010=</w:t>
       </w:r>
       <w:r>
         <w:rPr>
@@ -4087,16 +4016,7 @@
           <w:szCs w:val="28"/>
           <w:lang w:val="en-US" w:eastAsia="ru-RU"/>
         </w:rPr>
-        <w:t>P2110</w:t>
-      </w:r>
-      <w:r>
-        <w:rPr>
-          <w:rFonts w:ascii="Times New Roman" w:eastAsia="Times New Roman" w:hAnsi="Times New Roman" w:cs="Times New Roman"/>
-          <w:sz w:val="28"/>
-          <w:szCs w:val="28"/>
-          <w:lang w:val="en-US" w:eastAsia="ru-RU"/>
-        </w:rPr>
-        <w:t>=0.0546875</w:t>
+        <w:t>P2110=0.0546875</w:t>
       </w:r>
     </w:p>
     <w:p>
@@ -4122,16 +4042,7 @@
           <w:szCs w:val="28"/>
           <w:lang w:val="en-US" w:eastAsia="ru-RU"/>
         </w:rPr>
-        <w:t>P1110</w:t>
-      </w:r>
-      <w:r>
-        <w:rPr>
-          <w:rFonts w:ascii="Times New Roman" w:eastAsia="Times New Roman" w:hAnsi="Times New Roman" w:cs="Times New Roman"/>
-          <w:sz w:val="28"/>
-          <w:szCs w:val="28"/>
-          <w:lang w:val="en-US" w:eastAsia="ru-RU"/>
-        </w:rPr>
-        <w:t>=0.055338541</w:t>
+        <w:t>P1110=0.055338541</w:t>
       </w:r>
     </w:p>
     <w:p>
@@ -4157,16 +4068,7 @@
           <w:szCs w:val="28"/>
           <w:lang w:val="en-US" w:eastAsia="ru-RU"/>
         </w:rPr>
-        <w:t>P2210</w:t>
-      </w:r>
-      <w:r>
-        <w:rPr>
-          <w:rFonts w:ascii="Times New Roman" w:eastAsia="Times New Roman" w:hAnsi="Times New Roman" w:cs="Times New Roman"/>
-          <w:sz w:val="28"/>
-          <w:szCs w:val="28"/>
-          <w:lang w:val="en-US" w:eastAsia="ru-RU"/>
-        </w:rPr>
-        <w:t>=0.092534722</w:t>
+        <w:t>P2210=0.092534722</w:t>
       </w:r>
     </w:p>
     <w:p>
@@ -4192,16 +4094,7 @@
           <w:szCs w:val="28"/>
           <w:lang w:val="en-US" w:eastAsia="ru-RU"/>
         </w:rPr>
-        <w:t>P1210</w:t>
-      </w:r>
-      <w:r>
-        <w:rPr>
-          <w:rFonts w:ascii="Times New Roman" w:eastAsia="Times New Roman" w:hAnsi="Times New Roman" w:cs="Times New Roman"/>
-          <w:sz w:val="28"/>
-          <w:szCs w:val="28"/>
-          <w:lang w:val="en-US" w:eastAsia="ru-RU"/>
-        </w:rPr>
-        <w:t>=0.064800347</w:t>
+        <w:t>P1210=0.064800347</w:t>
       </w:r>
     </w:p>
     <w:p>
@@ -4227,16 +4120,7 @@
           <w:szCs w:val="28"/>
           <w:lang w:val="en-US" w:eastAsia="ru-RU"/>
         </w:rPr>
-        <w:t>P1001</w:t>
-      </w:r>
-      <w:r>
-        <w:rPr>
-          <w:rFonts w:ascii="Times New Roman" w:eastAsia="Times New Roman" w:hAnsi="Times New Roman" w:cs="Times New Roman"/>
-          <w:sz w:val="28"/>
-          <w:szCs w:val="28"/>
-          <w:lang w:val="en-US" w:eastAsia="ru-RU"/>
-        </w:rPr>
-        <w:t>=0.083333333</w:t>
+        <w:t>P1001=0.083333333</w:t>
       </w:r>
     </w:p>
     <w:p>
@@ -4262,16 +4146,7 @@
           <w:szCs w:val="28"/>
           <w:lang w:val="en-US" w:eastAsia="ru-RU"/>
         </w:rPr>
-        <w:t>P2011</w:t>
-      </w:r>
-      <w:r>
-        <w:rPr>
-          <w:rFonts w:ascii="Times New Roman" w:eastAsia="Times New Roman" w:hAnsi="Times New Roman" w:cs="Times New Roman"/>
-          <w:sz w:val="28"/>
-          <w:szCs w:val="28"/>
-          <w:lang w:val="en-US" w:eastAsia="ru-RU"/>
-        </w:rPr>
-        <w:t>=0.125</w:t>
+        <w:t>P2011=0.125</w:t>
       </w:r>
     </w:p>
     <w:p>
@@ -4297,16 +4172,7 @@
           <w:szCs w:val="28"/>
           <w:lang w:val="en-US" w:eastAsia="ru-RU"/>
         </w:rPr>
-        <w:t>P1011</w:t>
-      </w:r>
-      <w:r>
-        <w:rPr>
-          <w:rFonts w:ascii="Times New Roman" w:eastAsia="Times New Roman" w:hAnsi="Times New Roman" w:cs="Times New Roman"/>
-          <w:sz w:val="28"/>
-          <w:szCs w:val="28"/>
-          <w:lang w:val="en-US" w:eastAsia="ru-RU"/>
-        </w:rPr>
-        <w:t>=0.114583333</w:t>
+        <w:t>P1011=0.114583333</w:t>
       </w:r>
     </w:p>
     <w:p>
@@ -4341,16 +4207,7 @@
           <w:szCs w:val="28"/>
           <w:lang w:eastAsia="ru-RU"/>
         </w:rPr>
-        <w:t>2111</w:t>
-      </w:r>
-      <w:r>
-        <w:rPr>
-          <w:rFonts w:ascii="Times New Roman" w:eastAsia="Times New Roman" w:hAnsi="Times New Roman" w:cs="Times New Roman"/>
-          <w:sz w:val="28"/>
-          <w:szCs w:val="28"/>
-          <w:lang w:eastAsia="ru-RU"/>
-        </w:rPr>
-        <w:t>=0.111979166</w:t>
+        <w:t>2111=0.111979166</w:t>
       </w:r>
     </w:p>
     <w:p>
@@ -4385,16 +4242,7 @@
           <w:szCs w:val="28"/>
           <w:lang w:eastAsia="ru-RU"/>
         </w:rPr>
-        <w:t>1111</w:t>
-      </w:r>
-      <w:r>
-        <w:rPr>
-          <w:rFonts w:ascii="Times New Roman" w:eastAsia="Times New Roman" w:hAnsi="Times New Roman" w:cs="Times New Roman"/>
-          <w:sz w:val="28"/>
-          <w:szCs w:val="28"/>
-          <w:lang w:eastAsia="ru-RU"/>
-        </w:rPr>
-        <w:t>=0.111328125</w:t>
+        <w:t>1111=0.111328125</w:t>
       </w:r>
     </w:p>
     <w:p>
@@ -4429,16 +4277,7 @@
           <w:szCs w:val="28"/>
           <w:lang w:eastAsia="ru-RU"/>
         </w:rPr>
-        <w:t>2211</w:t>
-      </w:r>
-      <w:r>
-        <w:rPr>
-          <w:rFonts w:ascii="Times New Roman" w:eastAsia="Times New Roman" w:hAnsi="Times New Roman" w:cs="Times New Roman"/>
-          <w:sz w:val="28"/>
-          <w:szCs w:val="28"/>
-          <w:lang w:eastAsia="ru-RU"/>
-        </w:rPr>
-        <w:t>=0.074131944</w:t>
+        <w:t>2211=0.074131944</w:t>
       </w:r>
     </w:p>
     <w:p>
@@ -4473,16 +4312,7 @@
           <w:szCs w:val="28"/>
           <w:lang w:eastAsia="ru-RU"/>
         </w:rPr>
-        <w:t>1211</w:t>
-      </w:r>
-      <w:r>
-        <w:rPr>
-          <w:rFonts w:ascii="Times New Roman" w:eastAsia="Times New Roman" w:hAnsi="Times New Roman" w:cs="Times New Roman"/>
-          <w:sz w:val="28"/>
-          <w:szCs w:val="28"/>
-          <w:lang w:eastAsia="ru-RU"/>
-        </w:rPr>
-        <w:t>=</w:t>
+        <w:t>1211=</w:t>
       </w:r>
       <w:r>
         <w:rPr>
@@ -4607,10 +4437,10 @@
       </w:pPr>
       <w:r>
         <w:object w:dxaOrig="1905" w:dyaOrig="255">
-          <v:shape id="_x0000_i1169" type="#_x0000_t75" style="width:95.4pt;height:12.6pt" o:ole="">
+          <v:shape id="_x0000_i1026" type="#_x0000_t75" style="width:95.4pt;height:12.6pt" o:ole="">
             <v:imagedata r:id="rId23" o:title=""/>
           </v:shape>
-          <o:OLEObject Type="Embed" ProgID="Mathcad" ShapeID="_x0000_i1169" DrawAspect="Content" ObjectID="_1632143618" r:id="rId24"/>
+          <o:OLEObject Type="Embed" ProgID="Mathcad" ShapeID="_x0000_i1026" DrawAspect="Content" ObjectID="_1632429889" r:id="rId24"/>
         </w:object>
       </w:r>
     </w:p>
@@ -4817,7 +4647,6 @@
     </w:p>
     <w:p>
       <w:pPr>
-        <w:framePr w:w="9071" w:h="255" w:wrap="auto" w:vAnchor="text" w:hAnchor="text" w:x="81" w:y="77"/>
         <w:autoSpaceDE w:val="0"/>
         <w:autoSpaceDN w:val="0"/>
         <w:adjustRightInd w:val="0"/>
@@ -4829,20 +4658,35 @@
           <w:lang w:val="en-US"/>
         </w:rPr>
       </w:pPr>
+    </w:p>
+    <w:p>
+      <w:pPr>
+        <w:framePr w:w="9018" w:h="555" w:wrap="auto" w:vAnchor="text" w:hAnchor="text" w:x="81" w:y="1"/>
+        <w:autoSpaceDE w:val="0"/>
+        <w:autoSpaceDN w:val="0"/>
+        <w:adjustRightInd w:val="0"/>
+        <w:spacing w:after="0" w:line="240" w:lineRule="auto"/>
+        <w:rPr>
+          <w:rFonts w:ascii="Arial" w:hAnsi="Arial" w:cs="Arial"/>
+          <w:sz w:val="20"/>
+          <w:szCs w:val="20"/>
+          <w:lang w:val="en-US"/>
+        </w:rPr>
+      </w:pPr>
       <w:r>
         <w:rPr>
           <w:rFonts w:ascii="Arial" w:hAnsi="Arial" w:cs="Arial"/>
           <w:noProof/>
-          <w:position w:val="-7"/>
+          <w:position w:val="-24"/>
           <w:sz w:val="20"/>
           <w:szCs w:val="20"/>
           <w:lang w:val="en-US"/>
         </w:rPr>
         <w:drawing>
           <wp:inline distT="0" distB="0" distL="0" distR="0">
-            <wp:extent cx="4655820" cy="160020"/>
-            <wp:effectExtent l="0" t="0" r="0" b="0"/>
-            <wp:docPr id="49" name="Рисунок 49"/>
+            <wp:extent cx="4661447" cy="320040"/>
+            <wp:effectExtent l="0" t="0" r="6350" b="3810"/>
+            <wp:docPr id="1" name="Рисунок 1"/>
             <wp:cNvGraphicFramePr>
               <a:graphicFrameLocks xmlns:a="http://schemas.openxmlformats.org/drawingml/2006/main" noChangeAspect="1"/>
             </wp:cNvGraphicFramePr>
@@ -4850,7 +4694,7 @@
               <a:graphicData uri="http://schemas.openxmlformats.org/drawingml/2006/picture">
                 <pic:pic xmlns:pic="http://schemas.openxmlformats.org/drawingml/2006/picture">
                   <pic:nvPicPr>
-                    <pic:cNvPr id="0" name="Picture 187"/>
+                    <pic:cNvPr id="0" name="Picture 4"/>
                     <pic:cNvPicPr>
                       <a:picLocks noChangeAspect="1" noChangeArrowheads="1"/>
                     </pic:cNvPicPr>
@@ -4871,7 +4715,7 @@
                   <pic:spPr bwMode="auto">
                     <a:xfrm>
                       <a:off x="0" y="0"/>
-                      <a:ext cx="4655820" cy="160020"/>
+                      <a:ext cx="5199656" cy="356992"/>
                     </a:xfrm>
                     <a:prstGeom prst="rect">
                       <a:avLst/>
@@ -4890,7 +4734,6 @@
     </w:p>
     <w:p>
       <w:pPr>
-        <w:framePr w:w="5546" w:h="255" w:wrap="auto" w:vAnchor="text" w:hAnchor="text" w:x="81" w:y="567"/>
         <w:autoSpaceDE w:val="0"/>
         <w:autoSpaceDN w:val="0"/>
         <w:adjustRightInd w:val="0"/>
@@ -4902,20 +4745,77 @@
           <w:lang w:val="en-US"/>
         </w:rPr>
       </w:pPr>
+    </w:p>
+    <w:p>
+      <w:pPr>
+        <w:autoSpaceDE w:val="0"/>
+        <w:autoSpaceDN w:val="0"/>
+        <w:adjustRightInd w:val="0"/>
+        <w:spacing w:after="0" w:line="240" w:lineRule="auto"/>
+        <w:rPr>
+          <w:rFonts w:ascii="Arial" w:hAnsi="Arial" w:cs="Arial"/>
+          <w:sz w:val="20"/>
+          <w:szCs w:val="20"/>
+          <w:lang w:val="en-US"/>
+        </w:rPr>
+      </w:pPr>
+    </w:p>
+    <w:p>
+      <w:pPr>
+        <w:autoSpaceDE w:val="0"/>
+        <w:autoSpaceDN w:val="0"/>
+        <w:adjustRightInd w:val="0"/>
+        <w:spacing w:after="0" w:line="240" w:lineRule="auto"/>
+        <w:rPr>
+          <w:rFonts w:ascii="Arial" w:hAnsi="Arial" w:cs="Arial"/>
+          <w:sz w:val="20"/>
+          <w:szCs w:val="20"/>
+          <w:lang w:val="en-US"/>
+        </w:rPr>
+      </w:pPr>
+    </w:p>
+    <w:p>
+      <w:pPr>
+        <w:autoSpaceDE w:val="0"/>
+        <w:autoSpaceDN w:val="0"/>
+        <w:adjustRightInd w:val="0"/>
+        <w:spacing w:after="0" w:line="240" w:lineRule="auto"/>
+        <w:rPr>
+          <w:rFonts w:ascii="Arial" w:hAnsi="Arial" w:cs="Arial"/>
+          <w:sz w:val="20"/>
+          <w:szCs w:val="20"/>
+          <w:lang w:val="en-US"/>
+        </w:rPr>
+      </w:pPr>
+    </w:p>
+    <w:p>
+      <w:pPr>
+        <w:framePr w:w="12828" w:h="555" w:wrap="auto" w:vAnchor="text" w:hAnchor="text" w:x="81" w:y="1"/>
+        <w:autoSpaceDE w:val="0"/>
+        <w:autoSpaceDN w:val="0"/>
+        <w:adjustRightInd w:val="0"/>
+        <w:spacing w:after="0" w:line="240" w:lineRule="auto"/>
+        <w:rPr>
+          <w:rFonts w:ascii="Arial" w:hAnsi="Arial" w:cs="Arial"/>
+          <w:sz w:val="20"/>
+          <w:szCs w:val="20"/>
+          <w:lang w:val="en-US"/>
+        </w:rPr>
+      </w:pPr>
       <w:r>
         <w:rPr>
           <w:rFonts w:ascii="Arial" w:hAnsi="Arial" w:cs="Arial"/>
           <w:noProof/>
-          <w:position w:val="-7"/>
+          <w:position w:val="-24"/>
           <w:sz w:val="20"/>
           <w:szCs w:val="20"/>
           <w:lang w:val="en-US"/>
         </w:rPr>
         <w:drawing>
           <wp:inline distT="0" distB="0" distL="0" distR="0">
-            <wp:extent cx="2423160" cy="160020"/>
+            <wp:extent cx="6446520" cy="327668"/>
             <wp:effectExtent l="0" t="0" r="0" b="0"/>
-            <wp:docPr id="48" name="Рисунок 48"/>
+            <wp:docPr id="2" name="Рисунок 2"/>
             <wp:cNvGraphicFramePr>
               <a:graphicFrameLocks xmlns:a="http://schemas.openxmlformats.org/drawingml/2006/main" noChangeAspect="1"/>
             </wp:cNvGraphicFramePr>
@@ -4923,7 +4823,7 @@
               <a:graphicData uri="http://schemas.openxmlformats.org/drawingml/2006/picture">
                 <pic:pic xmlns:pic="http://schemas.openxmlformats.org/drawingml/2006/picture">
                   <pic:nvPicPr>
-                    <pic:cNvPr id="0" name="Picture 188"/>
+                    <pic:cNvPr id="0" name="Picture 6"/>
                     <pic:cNvPicPr>
                       <a:picLocks noChangeAspect="1" noChangeArrowheads="1"/>
                     </pic:cNvPicPr>
@@ -4944,7 +4844,7 @@
                   <pic:spPr bwMode="auto">
                     <a:xfrm>
                       <a:off x="0" y="0"/>
-                      <a:ext cx="2423160" cy="160020"/>
+                      <a:ext cx="6812917" cy="346291"/>
                     </a:xfrm>
                     <a:prstGeom prst="rect">
                       <a:avLst/>
@@ -4963,7 +4863,6 @@
     </w:p>
     <w:p>
       <w:pPr>
-        <w:framePr w:w="8118" w:h="555" w:wrap="auto" w:vAnchor="text" w:hAnchor="text" w:x="81" w:y="1163"/>
         <w:autoSpaceDE w:val="0"/>
         <w:autoSpaceDN w:val="0"/>
         <w:adjustRightInd w:val="0"/>
@@ -4975,20 +4874,49 @@
           <w:lang w:val="en-US"/>
         </w:rPr>
       </w:pPr>
+    </w:p>
+    <w:p>
+      <w:pPr>
+        <w:autoSpaceDE w:val="0"/>
+        <w:autoSpaceDN w:val="0"/>
+        <w:adjustRightInd w:val="0"/>
+        <w:spacing w:after="0" w:line="240" w:lineRule="auto"/>
+        <w:rPr>
+          <w:rFonts w:ascii="Arial" w:hAnsi="Arial" w:cs="Arial"/>
+          <w:sz w:val="20"/>
+          <w:szCs w:val="20"/>
+          <w:lang w:val="en-US"/>
+        </w:rPr>
+      </w:pPr>
+    </w:p>
+    <w:p>
+      <w:pPr>
+        <w:framePr w:w="5756" w:h="255" w:wrap="auto" w:vAnchor="text" w:hAnchor="text" w:x="81" w:y="1"/>
+        <w:autoSpaceDE w:val="0"/>
+        <w:autoSpaceDN w:val="0"/>
+        <w:adjustRightInd w:val="0"/>
+        <w:spacing w:after="0" w:line="240" w:lineRule="auto"/>
+        <w:rPr>
+          <w:rFonts w:ascii="Arial" w:hAnsi="Arial" w:cs="Arial"/>
+          <w:sz w:val="20"/>
+          <w:szCs w:val="20"/>
+          <w:lang w:val="en-US"/>
+        </w:rPr>
+      </w:pPr>
       <w:r>
         <w:rPr>
           <w:rFonts w:ascii="Arial" w:hAnsi="Arial" w:cs="Arial"/>
           <w:noProof/>
-          <w:position w:val="-24"/>
+          <w:position w:val="-7"/>
           <w:sz w:val="20"/>
           <w:szCs w:val="20"/>
           <w:lang w:val="en-US"/>
         </w:rPr>
         <w:drawing>
-          <wp:inline distT="0" distB="0" distL="0" distR="0" wp14:anchorId="1395BD7E" wp14:editId="72933987">
-            <wp:extent cx="4533900" cy="350520"/>
+          <wp:inline distT="0" distB="0" distL="0" distR="0">
+            <wp:extent cx="2552700" cy="160020"/>
             <wp:effectExtent l="0" t="0" r="0" b="0"/>
-            <wp:docPr id="47" name="Рисунок 47"/>
+            <wp:docPr id="4" name="Рисунок 4"/>
             <wp:cNvGraphicFramePr>
               <a:graphicFrameLocks xmlns:a="http://schemas.openxmlformats.org/drawingml/2006/main" noChangeAspect="1"/>
             </wp:cNvGraphicFramePr>
@@ -4996,7 +4924,7 @@
               <a:graphicData uri="http://schemas.openxmlformats.org/drawingml/2006/picture">
                 <pic:pic xmlns:pic="http://schemas.openxmlformats.org/drawingml/2006/picture">
                   <pic:nvPicPr>
-                    <pic:cNvPr id="0" name="Picture 189"/>
+                    <pic:cNvPr id="0" name="Picture 13"/>
                     <pic:cNvPicPr>
                       <a:picLocks noChangeAspect="1" noChangeArrowheads="1"/>
                     </pic:cNvPicPr>
@@ -5017,7 +4945,7 @@
                   <pic:spPr bwMode="auto">
                     <a:xfrm>
                       <a:off x="0" y="0"/>
-                      <a:ext cx="4533900" cy="350520"/>
+                      <a:ext cx="2552700" cy="160020"/>
                     </a:xfrm>
                     <a:prstGeom prst="rect">
                       <a:avLst/>
@@ -5064,118 +4992,6 @@
     </w:p>
     <w:p>
       <w:pPr>
-        <w:autoSpaceDE w:val="0"/>
-        <w:autoSpaceDN w:val="0"/>
-        <w:adjustRightInd w:val="0"/>
-        <w:spacing w:after="0" w:line="240" w:lineRule="auto"/>
-        <w:rPr>
-          <w:rFonts w:ascii="Arial" w:hAnsi="Arial" w:cs="Arial"/>
-          <w:sz w:val="20"/>
-          <w:szCs w:val="20"/>
-          <w:lang w:val="en-US"/>
-        </w:rPr>
-      </w:pPr>
-    </w:p>
-    <w:p>
-      <w:pPr>
-        <w:autoSpaceDE w:val="0"/>
-        <w:autoSpaceDN w:val="0"/>
-        <w:adjustRightInd w:val="0"/>
-        <w:spacing w:after="0" w:line="240" w:lineRule="auto"/>
-        <w:rPr>
-          <w:rFonts w:ascii="Arial" w:hAnsi="Arial" w:cs="Arial"/>
-          <w:sz w:val="20"/>
-          <w:szCs w:val="20"/>
-          <w:lang w:val="en-US"/>
-        </w:rPr>
-      </w:pPr>
-    </w:p>
-    <w:p>
-      <w:pPr>
-        <w:autoSpaceDE w:val="0"/>
-        <w:autoSpaceDN w:val="0"/>
-        <w:adjustRightInd w:val="0"/>
-        <w:spacing w:after="0" w:line="240" w:lineRule="auto"/>
-        <w:rPr>
-          <w:rFonts w:ascii="Arial" w:hAnsi="Arial" w:cs="Arial"/>
-          <w:sz w:val="20"/>
-          <w:szCs w:val="20"/>
-          <w:lang w:val="en-US"/>
-        </w:rPr>
-      </w:pPr>
-    </w:p>
-    <w:p>
-      <w:pPr>
-        <w:autoSpaceDE w:val="0"/>
-        <w:autoSpaceDN w:val="0"/>
-        <w:adjustRightInd w:val="0"/>
-        <w:spacing w:after="0" w:line="240" w:lineRule="auto"/>
-        <w:rPr>
-          <w:rFonts w:ascii="Arial" w:hAnsi="Arial" w:cs="Arial"/>
-          <w:sz w:val="20"/>
-          <w:szCs w:val="20"/>
-          <w:lang w:val="en-US"/>
-        </w:rPr>
-      </w:pPr>
-    </w:p>
-    <w:p>
-      <w:pPr>
-        <w:autoSpaceDE w:val="0"/>
-        <w:autoSpaceDN w:val="0"/>
-        <w:adjustRightInd w:val="0"/>
-        <w:spacing w:after="0" w:line="240" w:lineRule="auto"/>
-        <w:rPr>
-          <w:rFonts w:ascii="Arial" w:hAnsi="Arial" w:cs="Arial"/>
-          <w:sz w:val="20"/>
-          <w:szCs w:val="20"/>
-          <w:lang w:val="en-US"/>
-        </w:rPr>
-      </w:pPr>
-    </w:p>
-    <w:p>
-      <w:pPr>
-        <w:autoSpaceDE w:val="0"/>
-        <w:autoSpaceDN w:val="0"/>
-        <w:adjustRightInd w:val="0"/>
-        <w:spacing w:after="0" w:line="240" w:lineRule="auto"/>
-        <w:rPr>
-          <w:rFonts w:ascii="Arial" w:hAnsi="Arial" w:cs="Arial"/>
-          <w:sz w:val="20"/>
-          <w:szCs w:val="20"/>
-          <w:lang w:val="en-US"/>
-        </w:rPr>
-      </w:pPr>
-    </w:p>
-    <w:p>
-      <w:pPr>
-        <w:autoSpaceDE w:val="0"/>
-        <w:autoSpaceDN w:val="0"/>
-        <w:adjustRightInd w:val="0"/>
-        <w:spacing w:after="0" w:line="240" w:lineRule="auto"/>
-        <w:rPr>
-          <w:rFonts w:ascii="Arial" w:hAnsi="Arial" w:cs="Arial"/>
-          <w:sz w:val="20"/>
-          <w:szCs w:val="20"/>
-          <w:lang w:val="en-US"/>
-        </w:rPr>
-      </w:pPr>
-    </w:p>
-    <w:p>
-      <w:pPr>
-        <w:autoSpaceDE w:val="0"/>
-        <w:autoSpaceDN w:val="0"/>
-        <w:adjustRightInd w:val="0"/>
-        <w:spacing w:after="0" w:line="240" w:lineRule="auto"/>
-        <w:rPr>
-          <w:rFonts w:ascii="Arial" w:hAnsi="Arial" w:cs="Arial"/>
-          <w:sz w:val="20"/>
-          <w:szCs w:val="20"/>
-          <w:lang w:val="en-US"/>
-        </w:rPr>
-      </w:pPr>
-    </w:p>
-    <w:p>
-      <w:pPr>
         <w:spacing w:after="120"/>
         <w:jc w:val="both"/>
         <w:rPr>
@@ -5186,6 +5002,8 @@
           <w:lang w:eastAsia="ru-RU"/>
         </w:rPr>
       </w:pPr>
+      <w:bookmarkStart w:id="0" w:name="_GoBack"/>
+      <w:bookmarkEnd w:id="0"/>
     </w:p>
     <w:p>
       <w:pPr>
@@ -5441,7 +5259,6 @@
           <w:szCs w:val="28"/>
           <w:lang w:eastAsia="ru-RU"/>
         </w:rPr>
-        <w:lastRenderedPageBreak/>
         <w:t xml:space="preserve">Задание 2 </w:t>
       </w:r>
     </w:p>
@@ -5603,7 +5420,7 @@
           <w:lang w:val="en-US"/>
         </w:rPr>
         <w:pict>
-          <v:shape id="_x0000_i1219" type="#_x0000_t75" style="width:328.2pt;height:220.2pt">
+          <v:shape id="_x0000_i1027" type="#_x0000_t75" style="width:328.2pt;height:220.2pt">
             <v:imagedata r:id="rId30" o:title="Capture"/>
           </v:shape>
         </w:pict>
@@ -5700,18 +5517,7 @@
           <w:szCs w:val="20"/>
           <w:lang w:eastAsia="ru-RU"/>
         </w:rPr>
-        <w:t xml:space="preserve"> имитационная модель построена верно. Было также замечено, что на выходные </w:t>
-      </w:r>
-      <w:bookmarkStart w:id="0" w:name="_GoBack"/>
-      <w:bookmarkEnd w:id="0"/>
-      <w:r>
-        <w:rPr>
-          <w:rFonts w:ascii="Times New Roman" w:eastAsia="Times New Roman" w:hAnsi="Times New Roman" w:cs="Times New Roman"/>
-          <w:sz w:val="28"/>
-          <w:szCs w:val="20"/>
-          <w:lang w:eastAsia="ru-RU"/>
-        </w:rPr>
-        <w:t>данные влияют параметры СМО</w:t>
+        <w:t xml:space="preserve"> имитационная модель построена верно. Было также замечено, что на выходные данные влияют параметры СМО</w:t>
       </w:r>
       <w:r>
         <w:rPr>
@@ -5875,7 +5681,7 @@
           <w:rPr>
             <w:noProof/>
           </w:rPr>
-          <w:t>4</w:t>
+          <w:t>5</w:t>
         </w:r>
         <w:r>
           <w:fldChar w:fldCharType="end"/>

</xml_diff>